<commit_message>
more maps, 70% done first main quest
more maps, 70% done first main quest
</commit_message>
<xml_diff>
--- a/worldbuilding.docx
+++ b/worldbuilding.docx
@@ -35466,7 +35466,29 @@
           <w:szCs w:val="24"/>
           <w:shd w:val="clear" w:color="auto" w:fill="FFFFFF"/>
         </w:rPr>
-        <w:t>. Da'mot stretches over much of the northern third of Seldath, including its northeastern coast, and is a fairly dry land of flat plateaus, high-rising mountains and hot grasslands: the exception are the fertile wetlands surrounding the Zauan River, the longst river in the world, as well as the Zauan Floodplains at the river's source in deep central Da'mot, which is where humanity originated. Da'mot itself was originally one of several hundred competing petty kingdoms in this large region, but steadily grew stronger than all the others over the course of the Second Age thanks to the great fertility &amp; resources of its core land - the Zauan Floodplains surrounding Lake Nemyw, source of the Zauan River, where their capital Aval is located - and formally became an empire when its greatest monarch to date, Wa'zeb I 'the Unifier' of the House of Haqala, subjugated all of his neighbors and elevated himself to the rank of Negus Nagast or 'king of kings' in 3A 1.</w:t>
+        <w:t xml:space="preserve">. Da'mot stretches over much of the northern third of Seldath, including its northeastern coast, and is a fairly dry land of flat plateaus, high-rising mountains and hot grasslands: the exception are the fertile wetlands surrounding the Zauan River, the longst river in the world, as well as the Zauan Floodplains at the river's source in deep central Da'mot, which is where humanity originated. Da'mot itself was originally one of several hundred competing petty kingdoms in this large region, but steadily grew stronger than all the others over the course of the Second Age thanks to the great fertility &amp; resources of its core land - the Zauan Floodplains surrounding Lake Nemyw, source of the Zauan River, where their capital Aval is located - and formally became an empire when its greatest monarch to date, Wa'zeb I 'the Unifier' of the House of Haqala, subjugated all of his neighbors and elevated himself to the rank of </w:t>
+      </w:r>
+      <w:r>
+        <w:rPr>
+          <w:rFonts w:ascii="Times New Roman" w:hAnsi="Times New Roman" w:cs="Times New Roman"/>
+          <w:bCs/>
+          <w:color w:val="252525"/>
+          <w:sz w:val="24"/>
+          <w:szCs w:val="24"/>
+          <w:shd w:val="clear" w:color="auto" w:fill="FFFFFF"/>
+        </w:rPr>
+        <w:t>Baccin-Baxaba</w:t>
+      </w:r>
+      <w:r>
+        <w:rPr>
+          <w:rFonts w:ascii="Times New Roman" w:hAnsi="Times New Roman" w:cs="Times New Roman"/>
+          <w:bCs/>
+          <w:color w:val="252525"/>
+          <w:sz w:val="24"/>
+          <w:szCs w:val="24"/>
+          <w:shd w:val="clear" w:color="auto" w:fill="FFFFFF"/>
+        </w:rPr>
+        <w:t xml:space="preserve"> or 'king of kings' in 3A 1.</w:t>
       </w:r>
       <w:r>
         <w:rPr>
@@ -36883,7 +36905,7 @@
             <w:rPr>
               <w:noProof/>
             </w:rPr>
-            <w:t>52</w:t>
+            <w:t>189</w:t>
           </w:r>
         </w:fldSimple>
       </w:p>
@@ -39717,7 +39739,7 @@
 </file>
 
 <file path=customXml/itemProps1.xml><?xml version="1.0" encoding="utf-8"?>
-<ds:datastoreItem xmlns:ds="http://schemas.openxmlformats.org/officeDocument/2006/customXml" ds:itemID="{B16A8F95-ABF5-4FA3-B279-813A1D9E06B6}">
+<ds:datastoreItem xmlns:ds="http://schemas.openxmlformats.org/officeDocument/2006/customXml" ds:itemID="{D2B54B1C-16FB-498A-9452-E42B031EAB52}">
   <ds:schemaRefs>
     <ds:schemaRef ds:uri="http://schemas.openxmlformats.org/officeDocument/2006/bibliography"/>
   </ds:schemaRefs>

</xml_diff>

<commit_message>
2nd main quest done, working on the western quarter
2nd main quest done, working on the western quarter
</commit_message>
<xml_diff>
--- a/worldbuilding.docx
+++ b/worldbuilding.docx
@@ -5325,7 +5325,25 @@
           <w:szCs w:val="24"/>
           <w:lang w:val="en-US"/>
         </w:rPr>
-        <w:t>. The third T</w:t>
+        <w:t xml:space="preserve">. The </w:t>
+      </w:r>
+      <w:r>
+        <w:rPr>
+          <w:rFonts w:ascii="Times New Roman" w:hAnsi="Times New Roman" w:cs="Times New Roman"/>
+          <w:sz w:val="24"/>
+          <w:szCs w:val="24"/>
+          <w:lang w:val="en-US"/>
+        </w:rPr>
+        <w:t>second</w:t>
+      </w:r>
+      <w:r>
+        <w:rPr>
+          <w:rFonts w:ascii="Times New Roman" w:hAnsi="Times New Roman" w:cs="Times New Roman"/>
+          <w:sz w:val="24"/>
+          <w:szCs w:val="24"/>
+          <w:lang w:val="en-US"/>
+        </w:rPr>
+        <w:t xml:space="preserve"> T</w:t>
       </w:r>
       <w:r>
         <w:rPr>
@@ -5343,7 +5361,25 @@
           <w:szCs w:val="24"/>
           <w:lang w:val="en-US"/>
         </w:rPr>
-        <w:t xml:space="preserve"> brother, Fjorrod Frost-Beard led a band of adventurers to conquer Morcarragh, which he and his heirs ruled until their expulsion by the Morcarraghim hero Somairle 'the Seer' in 3A 1062. The fourth Tihrson brother,</w:t>
+        <w:t xml:space="preserve"> brother, Fjorrod Frost-Beard led a band of adventurers to conquer Morcarragh, which he and his heirs ruled until their expulsion by the Morcarraghim hero Somairle 'the Seer' in 3A </w:t>
+      </w:r>
+      <w:r>
+        <w:rPr>
+          <w:rFonts w:ascii="Times New Roman" w:hAnsi="Times New Roman" w:cs="Times New Roman"/>
+          <w:sz w:val="24"/>
+          <w:szCs w:val="24"/>
+          <w:lang w:val="en-US"/>
+        </w:rPr>
+        <w:t>960</w:t>
+      </w:r>
+      <w:r>
+        <w:rPr>
+          <w:rFonts w:ascii="Times New Roman" w:hAnsi="Times New Roman" w:cs="Times New Roman"/>
+          <w:sz w:val="24"/>
+          <w:szCs w:val="24"/>
+          <w:lang w:val="en-US"/>
+        </w:rPr>
+        <w:t>. The fourth Tihrson brother,</w:t>
       </w:r>
       <w:r>
         <w:rPr>
@@ -38576,7 +38612,7 @@
             <w:rPr>
               <w:noProof/>
             </w:rPr>
-            <w:t>197</w:t>
+            <w:t>36</w:t>
           </w:r>
         </w:fldSimple>
       </w:p>
@@ -41526,7 +41562,7 @@
 </file>
 
 <file path=customXml/itemProps1.xml><?xml version="1.0" encoding="utf-8"?>
-<ds:datastoreItem xmlns:ds="http://schemas.openxmlformats.org/officeDocument/2006/customXml" ds:itemID="{57349326-9DB8-4197-97FD-815CD2F4641C}">
+<ds:datastoreItem xmlns:ds="http://schemas.openxmlformats.org/officeDocument/2006/customXml" ds:itemID="{776CCF47-0E4C-46EB-9EA1-9BB53327D1F2}">
   <ds:schemaRefs>
     <ds:schemaRef ds:uri="http://schemas.openxmlformats.org/officeDocument/2006/bibliography"/>
   </ds:schemaRefs>

</xml_diff>